<commit_message>
WEIRD lab but ok
</commit_message>
<xml_diff>
--- a/LAB_4/лаб4.docx
+++ b/LAB_4/лаб4.docx
@@ -1,6 +1,6 @@
 
 <file path=word/document.xml><?xml version="1.0" encoding="utf-8"?>
-<w:document xmlns:wpc="http://schemas.microsoft.com/office/word/2010/wordprocessingCanvas" xmlns:cx="http://schemas.microsoft.com/office/drawing/2014/chartex" xmlns:cx1="http://schemas.microsoft.com/office/drawing/2015/9/8/chartex" xmlns:cx2="http://schemas.microsoft.com/office/drawing/2015/10/21/chartex" xmlns:cx3="http://schemas.microsoft.com/office/drawing/2016/5/9/chartex" xmlns:cx4="http://schemas.microsoft.com/office/drawing/2016/5/10/chartex" xmlns:cx5="http://schemas.microsoft.com/office/drawing/2016/5/11/chartex" xmlns:cx6="http://schemas.microsoft.com/office/drawing/2016/5/12/chartex" xmlns:cx7="http://schemas.microsoft.com/office/drawing/2016/5/13/chartex" xmlns:cx8="http://schemas.microsoft.com/office/drawing/2016/5/14/chartex" xmlns:mc="http://schemas.openxmlformats.org/markup-compatibility/2006" xmlns:aink="http://schemas.microsoft.com/office/drawing/2016/ink" xmlns:am3d="http://schemas.microsoft.com/office/drawing/2017/model3d" xmlns:o="urn:schemas-microsoft-com:office:office" xmlns:oel="http://schemas.microsoft.com/office/2019/extlst" xmlns:r="http://schemas.openxmlformats.org/officeDocument/2006/relationships" xmlns:m="http://schemas.openxmlformats.org/officeDocument/2006/math" xmlns:v="urn:schemas-microsoft-com:vml" xmlns:wp14="http://schemas.microsoft.com/office/word/2010/wordprocessingDrawing" xmlns:wp="http://schemas.openxmlformats.org/drawingml/2006/wordprocessingDrawing" xmlns:w10="urn:schemas-microsoft-com:office:word" xmlns:w="http://schemas.openxmlformats.org/wordprocessingml/2006/main" xmlns:w14="http://schemas.microsoft.com/office/word/2010/wordml" xmlns:w15="http://schemas.microsoft.com/office/word/2012/wordml" xmlns:w16cex="http://schemas.microsoft.com/office/word/2018/wordml/cex" xmlns:w16cid="http://schemas.microsoft.com/office/word/2016/wordml/cid" xmlns:w16="http://schemas.microsoft.com/office/word/2018/wordml" xmlns:w16sdtdh="http://schemas.microsoft.com/office/word/2020/wordml/sdtdatahash" xmlns:w16se="http://schemas.microsoft.com/office/word/2015/wordml/symex" xmlns:wpg="http://schemas.microsoft.com/office/word/2010/wordprocessingGroup" xmlns:wpi="http://schemas.microsoft.com/office/word/2010/wordprocessingInk" xmlns:wne="http://schemas.microsoft.com/office/word/2006/wordml" xmlns:wps="http://schemas.microsoft.com/office/word/2010/wordprocessingShape" mc:Ignorable="w14 w15 w16se w16cid w16 w16cex w16sdtdh wp14">
+<w:document xmlns:wpc="http://schemas.microsoft.com/office/word/2010/wordprocessingCanvas" xmlns:cx="http://schemas.microsoft.com/office/drawing/2014/chartex" xmlns:cx1="http://schemas.microsoft.com/office/drawing/2015/9/8/chartex" xmlns:cx2="http://schemas.microsoft.com/office/drawing/2015/10/21/chartex" xmlns:cx3="http://schemas.microsoft.com/office/drawing/2016/5/9/chartex" xmlns:cx4="http://schemas.microsoft.com/office/drawing/2016/5/10/chartex" xmlns:cx5="http://schemas.microsoft.com/office/drawing/2016/5/11/chartex" xmlns:cx6="http://schemas.microsoft.com/office/drawing/2016/5/12/chartex" xmlns:cx7="http://schemas.microsoft.com/office/drawing/2016/5/13/chartex" xmlns:cx8="http://schemas.microsoft.com/office/drawing/2016/5/14/chartex" xmlns:mc="http://schemas.openxmlformats.org/markup-compatibility/2006" xmlns:aink="http://schemas.microsoft.com/office/drawing/2016/ink" xmlns:am3d="http://schemas.microsoft.com/office/drawing/2017/model3d" xmlns:o="urn:schemas-microsoft-com:office:office" xmlns:oel="http://schemas.microsoft.com/office/2019/extlst" xmlns:r="http://schemas.openxmlformats.org/officeDocument/2006/relationships" xmlns:m="http://schemas.openxmlformats.org/officeDocument/2006/math" xmlns:v="urn:schemas-microsoft-com:vml" xmlns:wp14="http://schemas.microsoft.com/office/word/2010/wordprocessingDrawing" xmlns:wp="http://schemas.openxmlformats.org/drawingml/2006/wordprocessingDrawing" xmlns:w10="urn:schemas-microsoft-com:office:word" xmlns:w="http://schemas.openxmlformats.org/wordprocessingml/2006/main" xmlns:w14="http://schemas.microsoft.com/office/word/2010/wordml" xmlns:w15="http://schemas.microsoft.com/office/word/2012/wordml" xmlns:w16cex="http://schemas.microsoft.com/office/word/2018/wordml/cex" xmlns:w16cid="http://schemas.microsoft.com/office/word/2016/wordml/cid" xmlns:w16="http://schemas.microsoft.com/office/word/2018/wordml" xmlns:w16du="http://schemas.microsoft.com/office/word/2023/wordml/word16du" xmlns:w16sdtdh="http://schemas.microsoft.com/office/word/2020/wordml/sdtdatahash" xmlns:w16se="http://schemas.microsoft.com/office/word/2015/wordml/symex" xmlns:wpg="http://schemas.microsoft.com/office/word/2010/wordprocessingGroup" xmlns:wpi="http://schemas.microsoft.com/office/word/2010/wordprocessingInk" xmlns:wne="http://schemas.microsoft.com/office/word/2006/wordml" xmlns:wps="http://schemas.microsoft.com/office/word/2010/wordprocessingShape" mc:Ignorable="w14 w15 w16se w16cid w16 w16cex w16sdtdh wp14">
   <w:body>
     <w:p>
       <w:pPr>
@@ -878,7 +878,6 @@
         <w:rPr>
           <w:rFonts w:ascii="Times New Roman" w:hAnsi="Times New Roman" w:cs="Times New Roman"/>
           <w:sz w:val="28"/>
-          <w:lang w:val="en-US"/>
         </w:rPr>
       </w:pPr>
       <w:r>
@@ -899,7 +898,6 @@
         <w:rPr>
           <w:rFonts w:ascii="Times New Roman" w:hAnsi="Times New Roman" w:cs="Times New Roman"/>
           <w:sz w:val="28"/>
-          <w:lang w:val="en-US"/>
         </w:rPr>
         <w:t xml:space="preserve"> </w:t>
       </w:r>
@@ -914,7 +912,6 @@
         <w:rPr>
           <w:rFonts w:ascii="Times New Roman" w:hAnsi="Times New Roman" w:cs="Times New Roman"/>
           <w:sz w:val="28"/>
-          <w:lang w:val="en-US"/>
         </w:rPr>
         <w:t xml:space="preserve"> </w:t>
       </w:r>
@@ -929,7 +926,6 @@
         <w:rPr>
           <w:rFonts w:ascii="Times New Roman" w:hAnsi="Times New Roman" w:cs="Times New Roman"/>
           <w:sz w:val="28"/>
-          <w:lang w:val="en-US"/>
         </w:rPr>
         <w:t xml:space="preserve"> </w:t>
       </w:r>
@@ -958,16 +954,16 @@
           <w:color w:val="000000"/>
           <w:sz w:val="19"/>
           <w:szCs w:val="19"/>
-          <w:lang w:val="en-US" w:eastAsia="ja-JP"/>
-        </w:rPr>
-      </w:pPr>
-      <w:r>
-        <w:rPr>
-          <w:rFonts w:ascii="Cascadia Mono" w:eastAsiaTheme="minorEastAsia" w:hAnsi="Cascadia Mono" w:cs="Cascadia Mono"/>
-          <w:color w:val="000000"/>
-          <w:sz w:val="19"/>
-          <w:szCs w:val="19"/>
-          <w:lang w:val="en-US" w:eastAsia="ja-JP"/>
+          <w:lang w:eastAsia="ja-JP"/>
+        </w:rPr>
+      </w:pPr>
+      <w:r>
+        <w:rPr>
+          <w:rFonts w:ascii="Cascadia Mono" w:eastAsiaTheme="minorEastAsia" w:hAnsi="Cascadia Mono" w:cs="Cascadia Mono"/>
+          <w:color w:val="000000"/>
+          <w:sz w:val="19"/>
+          <w:szCs w:val="19"/>
+          <w:lang w:eastAsia="ja-JP"/>
         </w:rPr>
         <w:t xml:space="preserve">  </w:t>
       </w:r>
@@ -987,7 +983,7 @@
           <w:color w:val="000000"/>
           <w:sz w:val="19"/>
           <w:szCs w:val="19"/>
-          <w:lang w:val="en-US" w:eastAsia="ja-JP"/>
+          <w:lang w:eastAsia="ja-JP"/>
         </w:rPr>
         <w:t xml:space="preserve"> </w:t>
       </w:r>
@@ -1007,11 +1003,12 @@
           <w:color w:val="000000"/>
           <w:sz w:val="19"/>
           <w:szCs w:val="19"/>
-          <w:lang w:val="en-US" w:eastAsia="ja-JP"/>
+          <w:lang w:eastAsia="ja-JP"/>
         </w:rPr>
         <w:t xml:space="preserve"> </w:t>
       </w:r>
       <w:proofErr w:type="spellStart"/>
+      <w:proofErr w:type="gramStart"/>
       <w:r>
         <w:rPr>
           <w:rFonts w:ascii="Cascadia Mono" w:eastAsiaTheme="minorEastAsia" w:hAnsi="Cascadia Mono" w:cs="Cascadia Mono"/>
@@ -1029,10 +1026,11 @@
           <w:color w:val="000000"/>
           <w:sz w:val="19"/>
           <w:szCs w:val="19"/>
-          <w:lang w:val="en-US" w:eastAsia="ja-JP"/>
+          <w:lang w:eastAsia="ja-JP"/>
         </w:rPr>
         <w:t>(</w:t>
       </w:r>
+      <w:proofErr w:type="gramEnd"/>
       <w:r>
         <w:rPr>
           <w:rFonts w:ascii="Cascadia Mono" w:eastAsiaTheme="minorEastAsia" w:hAnsi="Cascadia Mono" w:cs="Cascadia Mono"/>
@@ -1049,9 +1047,29 @@
           <w:color w:val="000000"/>
           <w:sz w:val="19"/>
           <w:szCs w:val="19"/>
-          <w:lang w:val="en-US" w:eastAsia="ja-JP"/>
-        </w:rPr>
-        <w:t xml:space="preserve"> text, </w:t>
+          <w:lang w:eastAsia="ja-JP"/>
+        </w:rPr>
+        <w:t xml:space="preserve"> </w:t>
+      </w:r>
+      <w:r>
+        <w:rPr>
+          <w:rFonts w:ascii="Cascadia Mono" w:eastAsiaTheme="minorEastAsia" w:hAnsi="Cascadia Mono" w:cs="Cascadia Mono"/>
+          <w:color w:val="000000"/>
+          <w:sz w:val="19"/>
+          <w:szCs w:val="19"/>
+          <w:lang w:val="en-US" w:eastAsia="ja-JP"/>
+        </w:rPr>
+        <w:t>text</w:t>
+      </w:r>
+      <w:r>
+        <w:rPr>
+          <w:rFonts w:ascii="Cascadia Mono" w:eastAsiaTheme="minorEastAsia" w:hAnsi="Cascadia Mono" w:cs="Cascadia Mono"/>
+          <w:color w:val="000000"/>
+          <w:sz w:val="19"/>
+          <w:szCs w:val="19"/>
+          <w:lang w:eastAsia="ja-JP"/>
+        </w:rPr>
+        <w:t xml:space="preserve">, </w:t>
       </w:r>
       <w:r>
         <w:rPr>
@@ -1069,9 +1087,29 @@
           <w:color w:val="000000"/>
           <w:sz w:val="19"/>
           <w:szCs w:val="19"/>
-          <w:lang w:val="en-US" w:eastAsia="ja-JP"/>
-        </w:rPr>
-        <w:t xml:space="preserve"> password, </w:t>
+          <w:lang w:eastAsia="ja-JP"/>
+        </w:rPr>
+        <w:t xml:space="preserve"> </w:t>
+      </w:r>
+      <w:r>
+        <w:rPr>
+          <w:rFonts w:ascii="Cascadia Mono" w:eastAsiaTheme="minorEastAsia" w:hAnsi="Cascadia Mono" w:cs="Cascadia Mono"/>
+          <w:color w:val="000000"/>
+          <w:sz w:val="19"/>
+          <w:szCs w:val="19"/>
+          <w:lang w:val="en-US" w:eastAsia="ja-JP"/>
+        </w:rPr>
+        <w:t>password</w:t>
+      </w:r>
+      <w:r>
+        <w:rPr>
+          <w:rFonts w:ascii="Cascadia Mono" w:eastAsiaTheme="minorEastAsia" w:hAnsi="Cascadia Mono" w:cs="Cascadia Mono"/>
+          <w:color w:val="000000"/>
+          <w:sz w:val="19"/>
+          <w:szCs w:val="19"/>
+          <w:lang w:eastAsia="ja-JP"/>
+        </w:rPr>
+        <w:t xml:space="preserve">, </w:t>
       </w:r>
       <w:r>
         <w:rPr>
@@ -1089,9 +1127,29 @@
           <w:color w:val="000000"/>
           <w:sz w:val="19"/>
           <w:szCs w:val="19"/>
-          <w:lang w:val="en-US" w:eastAsia="ja-JP"/>
-        </w:rPr>
-        <w:t xml:space="preserve"> encrypting = </w:t>
+          <w:lang w:eastAsia="ja-JP"/>
+        </w:rPr>
+        <w:t xml:space="preserve"> </w:t>
+      </w:r>
+      <w:r>
+        <w:rPr>
+          <w:rFonts w:ascii="Cascadia Mono" w:eastAsiaTheme="minorEastAsia" w:hAnsi="Cascadia Mono" w:cs="Cascadia Mono"/>
+          <w:color w:val="000000"/>
+          <w:sz w:val="19"/>
+          <w:szCs w:val="19"/>
+          <w:lang w:val="en-US" w:eastAsia="ja-JP"/>
+        </w:rPr>
+        <w:t>encrypting</w:t>
+      </w:r>
+      <w:r>
+        <w:rPr>
+          <w:rFonts w:ascii="Cascadia Mono" w:eastAsiaTheme="minorEastAsia" w:hAnsi="Cascadia Mono" w:cs="Cascadia Mono"/>
+          <w:color w:val="000000"/>
+          <w:sz w:val="19"/>
+          <w:szCs w:val="19"/>
+          <w:lang w:eastAsia="ja-JP"/>
+        </w:rPr>
+        <w:t xml:space="preserve"> = </w:t>
       </w:r>
       <w:r>
         <w:rPr>
@@ -1109,7 +1167,7 @@
           <w:color w:val="000000"/>
           <w:sz w:val="19"/>
           <w:szCs w:val="19"/>
-          <w:lang w:val="en-US" w:eastAsia="ja-JP"/>
+          <w:lang w:eastAsia="ja-JP"/>
         </w:rPr>
         <w:t>)</w:t>
       </w:r>
@@ -1140,9 +1198,19 @@
           <w:color w:val="000000"/>
           <w:sz w:val="19"/>
           <w:szCs w:val="19"/>
-          <w:lang w:val="en-US" w:eastAsia="ja-JP"/>
-        </w:rPr>
-        <w:t xml:space="preserve">        {</w:t>
+          <w:lang w:eastAsia="ja-JP"/>
+        </w:rPr>
+        <w:t xml:space="preserve">        </w:t>
+      </w:r>
+      <w:r>
+        <w:rPr>
+          <w:rFonts w:ascii="Cascadia Mono" w:eastAsiaTheme="minorEastAsia" w:hAnsi="Cascadia Mono" w:cs="Cascadia Mono"/>
+          <w:color w:val="000000"/>
+          <w:sz w:val="19"/>
+          <w:szCs w:val="19"/>
+          <w:lang w:val="en-US" w:eastAsia="ja-JP"/>
+        </w:rPr>
+        <w:t>{</w:t>
       </w:r>
     </w:p>
     <w:p>
@@ -5004,9 +5072,9 @@
           <w:lang w:val="en-US" w:eastAsia="ru-RU"/>
         </w:rPr>
         <w:drawing>
-          <wp:inline distT="0" distB="0" distL="0" distR="0" wp14:anchorId="485ED368" wp14:editId="632A680F">
-            <wp:extent cx="6645910" cy="1330325"/>
-            <wp:effectExtent l="0" t="0" r="2540" b="3175"/>
+          <wp:inline distT="0" distB="0" distL="0" distR="0" wp14:anchorId="485ED368" wp14:editId="5BFA7892">
+            <wp:extent cx="6082030" cy="1330325"/>
+            <wp:effectExtent l="0" t="0" r="0" b="3175"/>
             <wp:docPr id="1" name="Рисунок 1"/>
             <wp:cNvGraphicFramePr>
               <a:graphicFrameLocks xmlns:a="http://schemas.openxmlformats.org/drawingml/2006/main" noChangeAspect="1"/>
@@ -5027,7 +5095,7 @@
                   <pic:spPr>
                     <a:xfrm>
                       <a:off x="0" y="0"/>
-                      <a:ext cx="6645910" cy="1330325"/>
+                      <a:ext cx="6082030" cy="1330325"/>
                     </a:xfrm>
                     <a:prstGeom prst="rect">
                       <a:avLst/>
@@ -5090,9 +5158,9 @@
           <w:lang w:val="en-US" w:eastAsia="ru-RU"/>
         </w:rPr>
         <w:drawing>
-          <wp:inline distT="0" distB="0" distL="0" distR="0" wp14:anchorId="4B256FDE" wp14:editId="197070FB">
-            <wp:extent cx="6645910" cy="1238250"/>
-            <wp:effectExtent l="0" t="0" r="2540" b="0"/>
+          <wp:inline distT="0" distB="0" distL="0" distR="0" wp14:anchorId="4B256FDE" wp14:editId="102E7CC3">
+            <wp:extent cx="6082030" cy="1238250"/>
+            <wp:effectExtent l="0" t="0" r="0" b="0"/>
             <wp:docPr id="4" name="Рисунок 4"/>
             <wp:cNvGraphicFramePr>
               <a:graphicFrameLocks xmlns:a="http://schemas.openxmlformats.org/drawingml/2006/main" noChangeAspect="1"/>
@@ -5113,7 +5181,7 @@
                   <pic:spPr>
                     <a:xfrm>
                       <a:off x="0" y="0"/>
-                      <a:ext cx="6645910" cy="1238250"/>
+                      <a:ext cx="6082030" cy="1238250"/>
                     </a:xfrm>
                     <a:prstGeom prst="rect">
                       <a:avLst/>
@@ -5176,8 +5244,8 @@
           <w:lang w:eastAsia="ru-RU"/>
         </w:rPr>
         <w:drawing>
-          <wp:inline distT="0" distB="0" distL="0" distR="0" wp14:anchorId="051C2439" wp14:editId="38B14C0C">
-            <wp:extent cx="6645910" cy="958215"/>
+          <wp:inline distT="0" distB="0" distL="0" distR="0" wp14:anchorId="051C2439" wp14:editId="4F3949C0">
+            <wp:extent cx="6112510" cy="958215"/>
             <wp:effectExtent l="0" t="0" r="2540" b="0"/>
             <wp:docPr id="5" name="Рисунок 5"/>
             <wp:cNvGraphicFramePr>
@@ -5199,7 +5267,7 @@
                   <pic:spPr>
                     <a:xfrm>
                       <a:off x="0" y="0"/>
-                      <a:ext cx="6645910" cy="958215"/>
+                      <a:ext cx="6112510" cy="958215"/>
                     </a:xfrm>
                     <a:prstGeom prst="rect">
                       <a:avLst/>
@@ -5262,9 +5330,9 @@
           <w:lang w:val="en-US" w:eastAsia="ru-RU"/>
         </w:rPr>
         <w:drawing>
-          <wp:inline distT="0" distB="0" distL="0" distR="0" wp14:anchorId="42FF46BF" wp14:editId="178B57DD">
-            <wp:extent cx="6645910" cy="1083310"/>
-            <wp:effectExtent l="0" t="0" r="2540" b="2540"/>
+          <wp:inline distT="0" distB="0" distL="0" distR="0" wp14:anchorId="42FF46BF" wp14:editId="3673BFBB">
+            <wp:extent cx="6097270" cy="1083310"/>
+            <wp:effectExtent l="0" t="0" r="0" b="2540"/>
             <wp:docPr id="8" name="Рисунок 8"/>
             <wp:cNvGraphicFramePr>
               <a:graphicFrameLocks xmlns:a="http://schemas.openxmlformats.org/drawingml/2006/main" noChangeAspect="1"/>
@@ -5285,7 +5353,7 @@
                   <pic:spPr>
                     <a:xfrm>
                       <a:off x="0" y="0"/>
-                      <a:ext cx="6645910" cy="1083310"/>
+                      <a:ext cx="6097270" cy="1083310"/>
                     </a:xfrm>
                     <a:prstGeom prst="rect">
                       <a:avLst/>
@@ -5550,7 +5618,7 @@
 </file>
 
 <file path=word/endnotes.xml><?xml version="1.0" encoding="utf-8"?>
-<w:endnotes xmlns:wpc="http://schemas.microsoft.com/office/word/2010/wordprocessingCanvas" xmlns:cx="http://schemas.microsoft.com/office/drawing/2014/chartex" xmlns:cx1="http://schemas.microsoft.com/office/drawing/2015/9/8/chartex" xmlns:cx2="http://schemas.microsoft.com/office/drawing/2015/10/21/chartex" xmlns:cx3="http://schemas.microsoft.com/office/drawing/2016/5/9/chartex" xmlns:cx4="http://schemas.microsoft.com/office/drawing/2016/5/10/chartex" xmlns:cx5="http://schemas.microsoft.com/office/drawing/2016/5/11/chartex" xmlns:cx6="http://schemas.microsoft.com/office/drawing/2016/5/12/chartex" xmlns:cx7="http://schemas.microsoft.com/office/drawing/2016/5/13/chartex" xmlns:cx8="http://schemas.microsoft.com/office/drawing/2016/5/14/chartex" xmlns:mc="http://schemas.openxmlformats.org/markup-compatibility/2006" xmlns:aink="http://schemas.microsoft.com/office/drawing/2016/ink" xmlns:am3d="http://schemas.microsoft.com/office/drawing/2017/model3d" xmlns:o="urn:schemas-microsoft-com:office:office" xmlns:oel="http://schemas.microsoft.com/office/2019/extlst" xmlns:r="http://schemas.openxmlformats.org/officeDocument/2006/relationships" xmlns:m="http://schemas.openxmlformats.org/officeDocument/2006/math" xmlns:v="urn:schemas-microsoft-com:vml" xmlns:wp14="http://schemas.microsoft.com/office/word/2010/wordprocessingDrawing" xmlns:wp="http://schemas.openxmlformats.org/drawingml/2006/wordprocessingDrawing" xmlns:w10="urn:schemas-microsoft-com:office:word" xmlns:w="http://schemas.openxmlformats.org/wordprocessingml/2006/main" xmlns:w14="http://schemas.microsoft.com/office/word/2010/wordml" xmlns:w15="http://schemas.microsoft.com/office/word/2012/wordml" xmlns:w16cex="http://schemas.microsoft.com/office/word/2018/wordml/cex" xmlns:w16cid="http://schemas.microsoft.com/office/word/2016/wordml/cid" xmlns:w16="http://schemas.microsoft.com/office/word/2018/wordml" xmlns:w16sdtdh="http://schemas.microsoft.com/office/word/2020/wordml/sdtdatahash" xmlns:w16se="http://schemas.microsoft.com/office/word/2015/wordml/symex" xmlns:wpg="http://schemas.microsoft.com/office/word/2010/wordprocessingGroup" xmlns:wpi="http://schemas.microsoft.com/office/word/2010/wordprocessingInk" xmlns:wne="http://schemas.microsoft.com/office/word/2006/wordml" xmlns:wps="http://schemas.microsoft.com/office/word/2010/wordprocessingShape" mc:Ignorable="w14 w15 w16se w16cid w16 w16cex w16sdtdh wp14">
+<w:endnotes xmlns:wpc="http://schemas.microsoft.com/office/word/2010/wordprocessingCanvas" xmlns:cx="http://schemas.microsoft.com/office/drawing/2014/chartex" xmlns:cx1="http://schemas.microsoft.com/office/drawing/2015/9/8/chartex" xmlns:cx2="http://schemas.microsoft.com/office/drawing/2015/10/21/chartex" xmlns:cx3="http://schemas.microsoft.com/office/drawing/2016/5/9/chartex" xmlns:cx4="http://schemas.microsoft.com/office/drawing/2016/5/10/chartex" xmlns:cx5="http://schemas.microsoft.com/office/drawing/2016/5/11/chartex" xmlns:cx6="http://schemas.microsoft.com/office/drawing/2016/5/12/chartex" xmlns:cx7="http://schemas.microsoft.com/office/drawing/2016/5/13/chartex" xmlns:cx8="http://schemas.microsoft.com/office/drawing/2016/5/14/chartex" xmlns:mc="http://schemas.openxmlformats.org/markup-compatibility/2006" xmlns:aink="http://schemas.microsoft.com/office/drawing/2016/ink" xmlns:am3d="http://schemas.microsoft.com/office/drawing/2017/model3d" xmlns:o="urn:schemas-microsoft-com:office:office" xmlns:oel="http://schemas.microsoft.com/office/2019/extlst" xmlns:r="http://schemas.openxmlformats.org/officeDocument/2006/relationships" xmlns:m="http://schemas.openxmlformats.org/officeDocument/2006/math" xmlns:v="urn:schemas-microsoft-com:vml" xmlns:wp14="http://schemas.microsoft.com/office/word/2010/wordprocessingDrawing" xmlns:wp="http://schemas.openxmlformats.org/drawingml/2006/wordprocessingDrawing" xmlns:w10="urn:schemas-microsoft-com:office:word" xmlns:w="http://schemas.openxmlformats.org/wordprocessingml/2006/main" xmlns:w14="http://schemas.microsoft.com/office/word/2010/wordml" xmlns:w15="http://schemas.microsoft.com/office/word/2012/wordml" xmlns:w16cex="http://schemas.microsoft.com/office/word/2018/wordml/cex" xmlns:w16cid="http://schemas.microsoft.com/office/word/2016/wordml/cid" xmlns:w16="http://schemas.microsoft.com/office/word/2018/wordml" xmlns:w16du="http://schemas.microsoft.com/office/word/2023/wordml/word16du" xmlns:w16sdtdh="http://schemas.microsoft.com/office/word/2020/wordml/sdtdatahash" xmlns:w16se="http://schemas.microsoft.com/office/word/2015/wordml/symex" xmlns:wpg="http://schemas.microsoft.com/office/word/2010/wordprocessingGroup" xmlns:wpi="http://schemas.microsoft.com/office/word/2010/wordprocessingInk" xmlns:wne="http://schemas.microsoft.com/office/word/2006/wordml" xmlns:wps="http://schemas.microsoft.com/office/word/2010/wordprocessingShape" mc:Ignorable="w14 w15 w16se w16cid w16 w16cex w16sdtdh wp14">
   <w:endnote w:type="separator" w:id="-1">
     <w:p>
       <w:pPr>
@@ -5575,7 +5643,7 @@
 </file>
 
 <file path=word/footer1.xml><?xml version="1.0" encoding="utf-8"?>
-<w:ftr xmlns:wpc="http://schemas.microsoft.com/office/word/2010/wordprocessingCanvas" xmlns:cx="http://schemas.microsoft.com/office/drawing/2014/chartex" xmlns:cx1="http://schemas.microsoft.com/office/drawing/2015/9/8/chartex" xmlns:cx2="http://schemas.microsoft.com/office/drawing/2015/10/21/chartex" xmlns:cx3="http://schemas.microsoft.com/office/drawing/2016/5/9/chartex" xmlns:cx4="http://schemas.microsoft.com/office/drawing/2016/5/10/chartex" xmlns:cx5="http://schemas.microsoft.com/office/drawing/2016/5/11/chartex" xmlns:cx6="http://schemas.microsoft.com/office/drawing/2016/5/12/chartex" xmlns:cx7="http://schemas.microsoft.com/office/drawing/2016/5/13/chartex" xmlns:cx8="http://schemas.microsoft.com/office/drawing/2016/5/14/chartex" xmlns:mc="http://schemas.openxmlformats.org/markup-compatibility/2006" xmlns:aink="http://schemas.microsoft.com/office/drawing/2016/ink" xmlns:am3d="http://schemas.microsoft.com/office/drawing/2017/model3d" xmlns:o="urn:schemas-microsoft-com:office:office" xmlns:oel="http://schemas.microsoft.com/office/2019/extlst" xmlns:r="http://schemas.openxmlformats.org/officeDocument/2006/relationships" xmlns:m="http://schemas.openxmlformats.org/officeDocument/2006/math" xmlns:v="urn:schemas-microsoft-com:vml" xmlns:wp14="http://schemas.microsoft.com/office/word/2010/wordprocessingDrawing" xmlns:wp="http://schemas.openxmlformats.org/drawingml/2006/wordprocessingDrawing" xmlns:w10="urn:schemas-microsoft-com:office:word" xmlns:w="http://schemas.openxmlformats.org/wordprocessingml/2006/main" xmlns:w14="http://schemas.microsoft.com/office/word/2010/wordml" xmlns:w15="http://schemas.microsoft.com/office/word/2012/wordml" xmlns:w16cex="http://schemas.microsoft.com/office/word/2018/wordml/cex" xmlns:w16cid="http://schemas.microsoft.com/office/word/2016/wordml/cid" xmlns:w16="http://schemas.microsoft.com/office/word/2018/wordml" xmlns:w16sdtdh="http://schemas.microsoft.com/office/word/2020/wordml/sdtdatahash" xmlns:w16se="http://schemas.microsoft.com/office/word/2015/wordml/symex" xmlns:wpg="http://schemas.microsoft.com/office/word/2010/wordprocessingGroup" xmlns:wpi="http://schemas.microsoft.com/office/word/2010/wordprocessingInk" xmlns:wne="http://schemas.microsoft.com/office/word/2006/wordml" xmlns:wps="http://schemas.microsoft.com/office/word/2010/wordprocessingShape" mc:Ignorable="w14 w15 w16se w16cid w16 w16cex w16sdtdh wp14">
+<w:ftr xmlns:wpc="http://schemas.microsoft.com/office/word/2010/wordprocessingCanvas" xmlns:cx="http://schemas.microsoft.com/office/drawing/2014/chartex" xmlns:cx1="http://schemas.microsoft.com/office/drawing/2015/9/8/chartex" xmlns:cx2="http://schemas.microsoft.com/office/drawing/2015/10/21/chartex" xmlns:cx3="http://schemas.microsoft.com/office/drawing/2016/5/9/chartex" xmlns:cx4="http://schemas.microsoft.com/office/drawing/2016/5/10/chartex" xmlns:cx5="http://schemas.microsoft.com/office/drawing/2016/5/11/chartex" xmlns:cx6="http://schemas.microsoft.com/office/drawing/2016/5/12/chartex" xmlns:cx7="http://schemas.microsoft.com/office/drawing/2016/5/13/chartex" xmlns:cx8="http://schemas.microsoft.com/office/drawing/2016/5/14/chartex" xmlns:mc="http://schemas.openxmlformats.org/markup-compatibility/2006" xmlns:aink="http://schemas.microsoft.com/office/drawing/2016/ink" xmlns:am3d="http://schemas.microsoft.com/office/drawing/2017/model3d" xmlns:o="urn:schemas-microsoft-com:office:office" xmlns:oel="http://schemas.microsoft.com/office/2019/extlst" xmlns:r="http://schemas.openxmlformats.org/officeDocument/2006/relationships" xmlns:m="http://schemas.openxmlformats.org/officeDocument/2006/math" xmlns:v="urn:schemas-microsoft-com:vml" xmlns:wp14="http://schemas.microsoft.com/office/word/2010/wordprocessingDrawing" xmlns:wp="http://schemas.openxmlformats.org/drawingml/2006/wordprocessingDrawing" xmlns:w10="urn:schemas-microsoft-com:office:word" xmlns:w="http://schemas.openxmlformats.org/wordprocessingml/2006/main" xmlns:w14="http://schemas.microsoft.com/office/word/2010/wordml" xmlns:w15="http://schemas.microsoft.com/office/word/2012/wordml" xmlns:w16cex="http://schemas.microsoft.com/office/word/2018/wordml/cex" xmlns:w16cid="http://schemas.microsoft.com/office/word/2016/wordml/cid" xmlns:w16="http://schemas.microsoft.com/office/word/2018/wordml" xmlns:w16du="http://schemas.microsoft.com/office/word/2023/wordml/word16du" xmlns:w16sdtdh="http://schemas.microsoft.com/office/word/2020/wordml/sdtdatahash" xmlns:w16se="http://schemas.microsoft.com/office/word/2015/wordml/symex" xmlns:wpg="http://schemas.microsoft.com/office/word/2010/wordprocessingGroup" xmlns:wpi="http://schemas.microsoft.com/office/word/2010/wordprocessingInk" xmlns:wne="http://schemas.microsoft.com/office/word/2006/wordml" xmlns:wps="http://schemas.microsoft.com/office/word/2010/wordprocessingShape" mc:Ignorable="w14 w15 w16se w16cid w16 w16cex w16sdtdh wp14">
   <w:sdt>
     <w:sdtPr>
       <w:id w:val="-1818556066"/>
@@ -5620,7 +5688,7 @@
 </file>
 
 <file path=word/footer2.xml><?xml version="1.0" encoding="utf-8"?>
-<w:ftr xmlns:wpc="http://schemas.microsoft.com/office/word/2010/wordprocessingCanvas" xmlns:cx="http://schemas.microsoft.com/office/drawing/2014/chartex" xmlns:cx1="http://schemas.microsoft.com/office/drawing/2015/9/8/chartex" xmlns:cx2="http://schemas.microsoft.com/office/drawing/2015/10/21/chartex" xmlns:cx3="http://schemas.microsoft.com/office/drawing/2016/5/9/chartex" xmlns:cx4="http://schemas.microsoft.com/office/drawing/2016/5/10/chartex" xmlns:cx5="http://schemas.microsoft.com/office/drawing/2016/5/11/chartex" xmlns:cx6="http://schemas.microsoft.com/office/drawing/2016/5/12/chartex" xmlns:cx7="http://schemas.microsoft.com/office/drawing/2016/5/13/chartex" xmlns:cx8="http://schemas.microsoft.com/office/drawing/2016/5/14/chartex" xmlns:mc="http://schemas.openxmlformats.org/markup-compatibility/2006" xmlns:aink="http://schemas.microsoft.com/office/drawing/2016/ink" xmlns:am3d="http://schemas.microsoft.com/office/drawing/2017/model3d" xmlns:o="urn:schemas-microsoft-com:office:office" xmlns:oel="http://schemas.microsoft.com/office/2019/extlst" xmlns:r="http://schemas.openxmlformats.org/officeDocument/2006/relationships" xmlns:m="http://schemas.openxmlformats.org/officeDocument/2006/math" xmlns:v="urn:schemas-microsoft-com:vml" xmlns:wp14="http://schemas.microsoft.com/office/word/2010/wordprocessingDrawing" xmlns:wp="http://schemas.openxmlformats.org/drawingml/2006/wordprocessingDrawing" xmlns:w10="urn:schemas-microsoft-com:office:word" xmlns:w="http://schemas.openxmlformats.org/wordprocessingml/2006/main" xmlns:w14="http://schemas.microsoft.com/office/word/2010/wordml" xmlns:w15="http://schemas.microsoft.com/office/word/2012/wordml" xmlns:w16cex="http://schemas.microsoft.com/office/word/2018/wordml/cex" xmlns:w16cid="http://schemas.microsoft.com/office/word/2016/wordml/cid" xmlns:w16="http://schemas.microsoft.com/office/word/2018/wordml" xmlns:w16sdtdh="http://schemas.microsoft.com/office/word/2020/wordml/sdtdatahash" xmlns:w16se="http://schemas.microsoft.com/office/word/2015/wordml/symex" xmlns:wpg="http://schemas.microsoft.com/office/word/2010/wordprocessingGroup" xmlns:wpi="http://schemas.microsoft.com/office/word/2010/wordprocessingInk" xmlns:wne="http://schemas.microsoft.com/office/word/2006/wordml" xmlns:wps="http://schemas.microsoft.com/office/word/2010/wordprocessingShape" mc:Ignorable="w14 w15 w16se w16cid w16 w16cex w16sdtdh wp14">
+<w:ftr xmlns:wpc="http://schemas.microsoft.com/office/word/2010/wordprocessingCanvas" xmlns:cx="http://schemas.microsoft.com/office/drawing/2014/chartex" xmlns:cx1="http://schemas.microsoft.com/office/drawing/2015/9/8/chartex" xmlns:cx2="http://schemas.microsoft.com/office/drawing/2015/10/21/chartex" xmlns:cx3="http://schemas.microsoft.com/office/drawing/2016/5/9/chartex" xmlns:cx4="http://schemas.microsoft.com/office/drawing/2016/5/10/chartex" xmlns:cx5="http://schemas.microsoft.com/office/drawing/2016/5/11/chartex" xmlns:cx6="http://schemas.microsoft.com/office/drawing/2016/5/12/chartex" xmlns:cx7="http://schemas.microsoft.com/office/drawing/2016/5/13/chartex" xmlns:cx8="http://schemas.microsoft.com/office/drawing/2016/5/14/chartex" xmlns:mc="http://schemas.openxmlformats.org/markup-compatibility/2006" xmlns:aink="http://schemas.microsoft.com/office/drawing/2016/ink" xmlns:am3d="http://schemas.microsoft.com/office/drawing/2017/model3d" xmlns:o="urn:schemas-microsoft-com:office:office" xmlns:oel="http://schemas.microsoft.com/office/2019/extlst" xmlns:r="http://schemas.openxmlformats.org/officeDocument/2006/relationships" xmlns:m="http://schemas.openxmlformats.org/officeDocument/2006/math" xmlns:v="urn:schemas-microsoft-com:vml" xmlns:wp14="http://schemas.microsoft.com/office/word/2010/wordprocessingDrawing" xmlns:wp="http://schemas.openxmlformats.org/drawingml/2006/wordprocessingDrawing" xmlns:w10="urn:schemas-microsoft-com:office:word" xmlns:w="http://schemas.openxmlformats.org/wordprocessingml/2006/main" xmlns:w14="http://schemas.microsoft.com/office/word/2010/wordml" xmlns:w15="http://schemas.microsoft.com/office/word/2012/wordml" xmlns:w16cex="http://schemas.microsoft.com/office/word/2018/wordml/cex" xmlns:w16cid="http://schemas.microsoft.com/office/word/2016/wordml/cid" xmlns:w16="http://schemas.microsoft.com/office/word/2018/wordml" xmlns:w16du="http://schemas.microsoft.com/office/word/2023/wordml/word16du" xmlns:w16sdtdh="http://schemas.microsoft.com/office/word/2020/wordml/sdtdatahash" xmlns:w16se="http://schemas.microsoft.com/office/word/2015/wordml/symex" xmlns:wpg="http://schemas.microsoft.com/office/word/2010/wordprocessingGroup" xmlns:wpi="http://schemas.microsoft.com/office/word/2010/wordprocessingInk" xmlns:wne="http://schemas.microsoft.com/office/word/2006/wordml" xmlns:wps="http://schemas.microsoft.com/office/word/2010/wordprocessingShape" mc:Ignorable="w14 w15 w16se w16cid w16 w16cex w16sdtdh wp14">
   <w:p>
     <w:pPr>
       <w:pStyle w:val="a4"/>
@@ -5637,7 +5705,7 @@
 </file>
 
 <file path=word/footer3.xml><?xml version="1.0" encoding="utf-8"?>
-<w:ftr xmlns:wpc="http://schemas.microsoft.com/office/word/2010/wordprocessingCanvas" xmlns:cx="http://schemas.microsoft.com/office/drawing/2014/chartex" xmlns:cx1="http://schemas.microsoft.com/office/drawing/2015/9/8/chartex" xmlns:cx2="http://schemas.microsoft.com/office/drawing/2015/10/21/chartex" xmlns:cx3="http://schemas.microsoft.com/office/drawing/2016/5/9/chartex" xmlns:cx4="http://schemas.microsoft.com/office/drawing/2016/5/10/chartex" xmlns:cx5="http://schemas.microsoft.com/office/drawing/2016/5/11/chartex" xmlns:cx6="http://schemas.microsoft.com/office/drawing/2016/5/12/chartex" xmlns:cx7="http://schemas.microsoft.com/office/drawing/2016/5/13/chartex" xmlns:cx8="http://schemas.microsoft.com/office/drawing/2016/5/14/chartex" xmlns:mc="http://schemas.openxmlformats.org/markup-compatibility/2006" xmlns:aink="http://schemas.microsoft.com/office/drawing/2016/ink" xmlns:am3d="http://schemas.microsoft.com/office/drawing/2017/model3d" xmlns:o="urn:schemas-microsoft-com:office:office" xmlns:oel="http://schemas.microsoft.com/office/2019/extlst" xmlns:r="http://schemas.openxmlformats.org/officeDocument/2006/relationships" xmlns:m="http://schemas.openxmlformats.org/officeDocument/2006/math" xmlns:v="urn:schemas-microsoft-com:vml" xmlns:wp14="http://schemas.microsoft.com/office/word/2010/wordprocessingDrawing" xmlns:wp="http://schemas.openxmlformats.org/drawingml/2006/wordprocessingDrawing" xmlns:w10="urn:schemas-microsoft-com:office:word" xmlns:w="http://schemas.openxmlformats.org/wordprocessingml/2006/main" xmlns:w14="http://schemas.microsoft.com/office/word/2010/wordml" xmlns:w15="http://schemas.microsoft.com/office/word/2012/wordml" xmlns:w16cex="http://schemas.microsoft.com/office/word/2018/wordml/cex" xmlns:w16cid="http://schemas.microsoft.com/office/word/2016/wordml/cid" xmlns:w16="http://schemas.microsoft.com/office/word/2018/wordml" xmlns:w16sdtdh="http://schemas.microsoft.com/office/word/2020/wordml/sdtdatahash" xmlns:w16se="http://schemas.microsoft.com/office/word/2015/wordml/symex" xmlns:wpg="http://schemas.microsoft.com/office/word/2010/wordprocessingGroup" xmlns:wpi="http://schemas.microsoft.com/office/word/2010/wordprocessingInk" xmlns:wne="http://schemas.microsoft.com/office/word/2006/wordml" xmlns:wps="http://schemas.microsoft.com/office/word/2010/wordprocessingShape" mc:Ignorable="w14 w15 w16se w16cid w16 w16cex w16sdtdh wp14">
+<w:ftr xmlns:wpc="http://schemas.microsoft.com/office/word/2010/wordprocessingCanvas" xmlns:cx="http://schemas.microsoft.com/office/drawing/2014/chartex" xmlns:cx1="http://schemas.microsoft.com/office/drawing/2015/9/8/chartex" xmlns:cx2="http://schemas.microsoft.com/office/drawing/2015/10/21/chartex" xmlns:cx3="http://schemas.microsoft.com/office/drawing/2016/5/9/chartex" xmlns:cx4="http://schemas.microsoft.com/office/drawing/2016/5/10/chartex" xmlns:cx5="http://schemas.microsoft.com/office/drawing/2016/5/11/chartex" xmlns:cx6="http://schemas.microsoft.com/office/drawing/2016/5/12/chartex" xmlns:cx7="http://schemas.microsoft.com/office/drawing/2016/5/13/chartex" xmlns:cx8="http://schemas.microsoft.com/office/drawing/2016/5/14/chartex" xmlns:mc="http://schemas.openxmlformats.org/markup-compatibility/2006" xmlns:aink="http://schemas.microsoft.com/office/drawing/2016/ink" xmlns:am3d="http://schemas.microsoft.com/office/drawing/2017/model3d" xmlns:o="urn:schemas-microsoft-com:office:office" xmlns:oel="http://schemas.microsoft.com/office/2019/extlst" xmlns:r="http://schemas.openxmlformats.org/officeDocument/2006/relationships" xmlns:m="http://schemas.openxmlformats.org/officeDocument/2006/math" xmlns:v="urn:schemas-microsoft-com:vml" xmlns:wp14="http://schemas.microsoft.com/office/word/2010/wordprocessingDrawing" xmlns:wp="http://schemas.openxmlformats.org/drawingml/2006/wordprocessingDrawing" xmlns:w10="urn:schemas-microsoft-com:office:word" xmlns:w="http://schemas.openxmlformats.org/wordprocessingml/2006/main" xmlns:w14="http://schemas.microsoft.com/office/word/2010/wordml" xmlns:w15="http://schemas.microsoft.com/office/word/2012/wordml" xmlns:w16cex="http://schemas.microsoft.com/office/word/2018/wordml/cex" xmlns:w16cid="http://schemas.microsoft.com/office/word/2016/wordml/cid" xmlns:w16="http://schemas.microsoft.com/office/word/2018/wordml" xmlns:w16du="http://schemas.microsoft.com/office/word/2023/wordml/word16du" xmlns:w16sdtdh="http://schemas.microsoft.com/office/word/2020/wordml/sdtdatahash" xmlns:w16se="http://schemas.microsoft.com/office/word/2015/wordml/symex" xmlns:wpg="http://schemas.microsoft.com/office/word/2010/wordprocessingGroup" xmlns:wpi="http://schemas.microsoft.com/office/word/2010/wordprocessingInk" xmlns:wne="http://schemas.microsoft.com/office/word/2006/wordml" xmlns:wps="http://schemas.microsoft.com/office/word/2010/wordprocessingShape" mc:Ignorable="w14 w15 w16se w16cid w16 w16cex w16sdtdh wp14">
   <w:sdt>
     <w:sdtPr>
       <w:id w:val="-1763751337"/>
@@ -5677,7 +5745,7 @@
 </file>
 
 <file path=word/footnotes.xml><?xml version="1.0" encoding="utf-8"?>
-<w:footnotes xmlns:wpc="http://schemas.microsoft.com/office/word/2010/wordprocessingCanvas" xmlns:cx="http://schemas.microsoft.com/office/drawing/2014/chartex" xmlns:cx1="http://schemas.microsoft.com/office/drawing/2015/9/8/chartex" xmlns:cx2="http://schemas.microsoft.com/office/drawing/2015/10/21/chartex" xmlns:cx3="http://schemas.microsoft.com/office/drawing/2016/5/9/chartex" xmlns:cx4="http://schemas.microsoft.com/office/drawing/2016/5/10/chartex" xmlns:cx5="http://schemas.microsoft.com/office/drawing/2016/5/11/chartex" xmlns:cx6="http://schemas.microsoft.com/office/drawing/2016/5/12/chartex" xmlns:cx7="http://schemas.microsoft.com/office/drawing/2016/5/13/chartex" xmlns:cx8="http://schemas.microsoft.com/office/drawing/2016/5/14/chartex" xmlns:mc="http://schemas.openxmlformats.org/markup-compatibility/2006" xmlns:aink="http://schemas.microsoft.com/office/drawing/2016/ink" xmlns:am3d="http://schemas.microsoft.com/office/drawing/2017/model3d" xmlns:o="urn:schemas-microsoft-com:office:office" xmlns:oel="http://schemas.microsoft.com/office/2019/extlst" xmlns:r="http://schemas.openxmlformats.org/officeDocument/2006/relationships" xmlns:m="http://schemas.openxmlformats.org/officeDocument/2006/math" xmlns:v="urn:schemas-microsoft-com:vml" xmlns:wp14="http://schemas.microsoft.com/office/word/2010/wordprocessingDrawing" xmlns:wp="http://schemas.openxmlformats.org/drawingml/2006/wordprocessingDrawing" xmlns:w10="urn:schemas-microsoft-com:office:word" xmlns:w="http://schemas.openxmlformats.org/wordprocessingml/2006/main" xmlns:w14="http://schemas.microsoft.com/office/word/2010/wordml" xmlns:w15="http://schemas.microsoft.com/office/word/2012/wordml" xmlns:w16cex="http://schemas.microsoft.com/office/word/2018/wordml/cex" xmlns:w16cid="http://schemas.microsoft.com/office/word/2016/wordml/cid" xmlns:w16="http://schemas.microsoft.com/office/word/2018/wordml" xmlns:w16sdtdh="http://schemas.microsoft.com/office/word/2020/wordml/sdtdatahash" xmlns:w16se="http://schemas.microsoft.com/office/word/2015/wordml/symex" xmlns:wpg="http://schemas.microsoft.com/office/word/2010/wordprocessingGroup" xmlns:wpi="http://schemas.microsoft.com/office/word/2010/wordprocessingInk" xmlns:wne="http://schemas.microsoft.com/office/word/2006/wordml" xmlns:wps="http://schemas.microsoft.com/office/word/2010/wordprocessingShape" mc:Ignorable="w14 w15 w16se w16cid w16 w16cex w16sdtdh wp14">
+<w:footnotes xmlns:wpc="http://schemas.microsoft.com/office/word/2010/wordprocessingCanvas" xmlns:cx="http://schemas.microsoft.com/office/drawing/2014/chartex" xmlns:cx1="http://schemas.microsoft.com/office/drawing/2015/9/8/chartex" xmlns:cx2="http://schemas.microsoft.com/office/drawing/2015/10/21/chartex" xmlns:cx3="http://schemas.microsoft.com/office/drawing/2016/5/9/chartex" xmlns:cx4="http://schemas.microsoft.com/office/drawing/2016/5/10/chartex" xmlns:cx5="http://schemas.microsoft.com/office/drawing/2016/5/11/chartex" xmlns:cx6="http://schemas.microsoft.com/office/drawing/2016/5/12/chartex" xmlns:cx7="http://schemas.microsoft.com/office/drawing/2016/5/13/chartex" xmlns:cx8="http://schemas.microsoft.com/office/drawing/2016/5/14/chartex" xmlns:mc="http://schemas.openxmlformats.org/markup-compatibility/2006" xmlns:aink="http://schemas.microsoft.com/office/drawing/2016/ink" xmlns:am3d="http://schemas.microsoft.com/office/drawing/2017/model3d" xmlns:o="urn:schemas-microsoft-com:office:office" xmlns:oel="http://schemas.microsoft.com/office/2019/extlst" xmlns:r="http://schemas.openxmlformats.org/officeDocument/2006/relationships" xmlns:m="http://schemas.openxmlformats.org/officeDocument/2006/math" xmlns:v="urn:schemas-microsoft-com:vml" xmlns:wp14="http://schemas.microsoft.com/office/word/2010/wordprocessingDrawing" xmlns:wp="http://schemas.openxmlformats.org/drawingml/2006/wordprocessingDrawing" xmlns:w10="urn:schemas-microsoft-com:office:word" xmlns:w="http://schemas.openxmlformats.org/wordprocessingml/2006/main" xmlns:w14="http://schemas.microsoft.com/office/word/2010/wordml" xmlns:w15="http://schemas.microsoft.com/office/word/2012/wordml" xmlns:w16cex="http://schemas.microsoft.com/office/word/2018/wordml/cex" xmlns:w16cid="http://schemas.microsoft.com/office/word/2016/wordml/cid" xmlns:w16="http://schemas.microsoft.com/office/word/2018/wordml" xmlns:w16du="http://schemas.microsoft.com/office/word/2023/wordml/word16du" xmlns:w16sdtdh="http://schemas.microsoft.com/office/word/2020/wordml/sdtdatahash" xmlns:w16se="http://schemas.microsoft.com/office/word/2015/wordml/symex" xmlns:wpg="http://schemas.microsoft.com/office/word/2010/wordprocessingGroup" xmlns:wpi="http://schemas.microsoft.com/office/word/2010/wordprocessingInk" xmlns:wne="http://schemas.microsoft.com/office/word/2006/wordml" xmlns:wps="http://schemas.microsoft.com/office/word/2010/wordprocessingShape" mc:Ignorable="w14 w15 w16se w16cid w16 w16cex w16sdtdh wp14">
   <w:footnote w:type="separator" w:id="-1">
     <w:p>
       <w:pPr>
@@ -5702,7 +5770,7 @@
 </file>
 
 <file path=word/header1.xml><?xml version="1.0" encoding="utf-8"?>
-<w:hdr xmlns:wpc="http://schemas.microsoft.com/office/word/2010/wordprocessingCanvas" xmlns:cx="http://schemas.microsoft.com/office/drawing/2014/chartex" xmlns:cx1="http://schemas.microsoft.com/office/drawing/2015/9/8/chartex" xmlns:cx2="http://schemas.microsoft.com/office/drawing/2015/10/21/chartex" xmlns:cx3="http://schemas.microsoft.com/office/drawing/2016/5/9/chartex" xmlns:cx4="http://schemas.microsoft.com/office/drawing/2016/5/10/chartex" xmlns:cx5="http://schemas.microsoft.com/office/drawing/2016/5/11/chartex" xmlns:cx6="http://schemas.microsoft.com/office/drawing/2016/5/12/chartex" xmlns:cx7="http://schemas.microsoft.com/office/drawing/2016/5/13/chartex" xmlns:cx8="http://schemas.microsoft.com/office/drawing/2016/5/14/chartex" xmlns:mc="http://schemas.openxmlformats.org/markup-compatibility/2006" xmlns:aink="http://schemas.microsoft.com/office/drawing/2016/ink" xmlns:am3d="http://schemas.microsoft.com/office/drawing/2017/model3d" xmlns:o="urn:schemas-microsoft-com:office:office" xmlns:oel="http://schemas.microsoft.com/office/2019/extlst" xmlns:r="http://schemas.openxmlformats.org/officeDocument/2006/relationships" xmlns:m="http://schemas.openxmlformats.org/officeDocument/2006/math" xmlns:v="urn:schemas-microsoft-com:vml" xmlns:wp14="http://schemas.microsoft.com/office/word/2010/wordprocessingDrawing" xmlns:wp="http://schemas.openxmlformats.org/drawingml/2006/wordprocessingDrawing" xmlns:w10="urn:schemas-microsoft-com:office:word" xmlns:w="http://schemas.openxmlformats.org/wordprocessingml/2006/main" xmlns:w14="http://schemas.microsoft.com/office/word/2010/wordml" xmlns:w15="http://schemas.microsoft.com/office/word/2012/wordml" xmlns:w16cex="http://schemas.microsoft.com/office/word/2018/wordml/cex" xmlns:w16cid="http://schemas.microsoft.com/office/word/2016/wordml/cid" xmlns:w16="http://schemas.microsoft.com/office/word/2018/wordml" xmlns:w16sdtdh="http://schemas.microsoft.com/office/word/2020/wordml/sdtdatahash" xmlns:w16se="http://schemas.microsoft.com/office/word/2015/wordml/symex" xmlns:wpg="http://schemas.microsoft.com/office/word/2010/wordprocessingGroup" xmlns:wpi="http://schemas.microsoft.com/office/word/2010/wordprocessingInk" xmlns:wne="http://schemas.microsoft.com/office/word/2006/wordml" xmlns:wps="http://schemas.microsoft.com/office/word/2010/wordprocessingShape" mc:Ignorable="w14 w15 w16se w16cid w16 w16cex w16sdtdh wp14">
+<w:hdr xmlns:wpc="http://schemas.microsoft.com/office/word/2010/wordprocessingCanvas" xmlns:cx="http://schemas.microsoft.com/office/drawing/2014/chartex" xmlns:cx1="http://schemas.microsoft.com/office/drawing/2015/9/8/chartex" xmlns:cx2="http://schemas.microsoft.com/office/drawing/2015/10/21/chartex" xmlns:cx3="http://schemas.microsoft.com/office/drawing/2016/5/9/chartex" xmlns:cx4="http://schemas.microsoft.com/office/drawing/2016/5/10/chartex" xmlns:cx5="http://schemas.microsoft.com/office/drawing/2016/5/11/chartex" xmlns:cx6="http://schemas.microsoft.com/office/drawing/2016/5/12/chartex" xmlns:cx7="http://schemas.microsoft.com/office/drawing/2016/5/13/chartex" xmlns:cx8="http://schemas.microsoft.com/office/drawing/2016/5/14/chartex" xmlns:mc="http://schemas.openxmlformats.org/markup-compatibility/2006" xmlns:aink="http://schemas.microsoft.com/office/drawing/2016/ink" xmlns:am3d="http://schemas.microsoft.com/office/drawing/2017/model3d" xmlns:o="urn:schemas-microsoft-com:office:office" xmlns:oel="http://schemas.microsoft.com/office/2019/extlst" xmlns:r="http://schemas.openxmlformats.org/officeDocument/2006/relationships" xmlns:m="http://schemas.openxmlformats.org/officeDocument/2006/math" xmlns:v="urn:schemas-microsoft-com:vml" xmlns:wp14="http://schemas.microsoft.com/office/word/2010/wordprocessingDrawing" xmlns:wp="http://schemas.openxmlformats.org/drawingml/2006/wordprocessingDrawing" xmlns:w10="urn:schemas-microsoft-com:office:word" xmlns:w="http://schemas.openxmlformats.org/wordprocessingml/2006/main" xmlns:w14="http://schemas.microsoft.com/office/word/2010/wordml" xmlns:w15="http://schemas.microsoft.com/office/word/2012/wordml" xmlns:w16cex="http://schemas.microsoft.com/office/word/2018/wordml/cex" xmlns:w16cid="http://schemas.microsoft.com/office/word/2016/wordml/cid" xmlns:w16="http://schemas.microsoft.com/office/word/2018/wordml" xmlns:w16du="http://schemas.microsoft.com/office/word/2023/wordml/word16du" xmlns:w16sdtdh="http://schemas.microsoft.com/office/word/2020/wordml/sdtdatahash" xmlns:w16se="http://schemas.microsoft.com/office/word/2015/wordml/symex" xmlns:wpg="http://schemas.microsoft.com/office/word/2010/wordprocessingGroup" xmlns:wpi="http://schemas.microsoft.com/office/word/2010/wordprocessingInk" xmlns:wne="http://schemas.microsoft.com/office/word/2006/wordml" xmlns:wps="http://schemas.microsoft.com/office/word/2010/wordprocessingShape" mc:Ignorable="w14 w15 w16se w16cid w16 w16cex w16sdtdh wp14">
   <w:p>
     <w:pPr>
       <w:pStyle w:val="a6"/>
@@ -5716,7 +5784,7 @@
 </file>
 
 <file path=word/numbering.xml><?xml version="1.0" encoding="utf-8"?>
-<w:numbering xmlns:wpc="http://schemas.microsoft.com/office/word/2010/wordprocessingCanvas" xmlns:cx="http://schemas.microsoft.com/office/drawing/2014/chartex" xmlns:cx1="http://schemas.microsoft.com/office/drawing/2015/9/8/chartex" xmlns:cx2="http://schemas.microsoft.com/office/drawing/2015/10/21/chartex" xmlns:cx3="http://schemas.microsoft.com/office/drawing/2016/5/9/chartex" xmlns:cx4="http://schemas.microsoft.com/office/drawing/2016/5/10/chartex" xmlns:cx5="http://schemas.microsoft.com/office/drawing/2016/5/11/chartex" xmlns:cx6="http://schemas.microsoft.com/office/drawing/2016/5/12/chartex" xmlns:cx7="http://schemas.microsoft.com/office/drawing/2016/5/13/chartex" xmlns:cx8="http://schemas.microsoft.com/office/drawing/2016/5/14/chartex" xmlns:mc="http://schemas.openxmlformats.org/markup-compatibility/2006" xmlns:aink="http://schemas.microsoft.com/office/drawing/2016/ink" xmlns:am3d="http://schemas.microsoft.com/office/drawing/2017/model3d" xmlns:o="urn:schemas-microsoft-com:office:office" xmlns:oel="http://schemas.microsoft.com/office/2019/extlst" xmlns:r="http://schemas.openxmlformats.org/officeDocument/2006/relationships" xmlns:m="http://schemas.openxmlformats.org/officeDocument/2006/math" xmlns:v="urn:schemas-microsoft-com:vml" xmlns:wp14="http://schemas.microsoft.com/office/word/2010/wordprocessingDrawing" xmlns:wp="http://schemas.openxmlformats.org/drawingml/2006/wordprocessingDrawing" xmlns:w10="urn:schemas-microsoft-com:office:word" xmlns:w="http://schemas.openxmlformats.org/wordprocessingml/2006/main" xmlns:w14="http://schemas.microsoft.com/office/word/2010/wordml" xmlns:w15="http://schemas.microsoft.com/office/word/2012/wordml" xmlns:w16cex="http://schemas.microsoft.com/office/word/2018/wordml/cex" xmlns:w16cid="http://schemas.microsoft.com/office/word/2016/wordml/cid" xmlns:w16="http://schemas.microsoft.com/office/word/2018/wordml" xmlns:w16sdtdh="http://schemas.microsoft.com/office/word/2020/wordml/sdtdatahash" xmlns:w16se="http://schemas.microsoft.com/office/word/2015/wordml/symex" xmlns:wpg="http://schemas.microsoft.com/office/word/2010/wordprocessingGroup" xmlns:wpi="http://schemas.microsoft.com/office/word/2010/wordprocessingInk" xmlns:wne="http://schemas.microsoft.com/office/word/2006/wordml" xmlns:wps="http://schemas.microsoft.com/office/word/2010/wordprocessingShape" mc:Ignorable="w14 w15 w16se w16cid w16 w16cex w16sdtdh wp14">
+<w:numbering xmlns:wpc="http://schemas.microsoft.com/office/word/2010/wordprocessingCanvas" xmlns:cx="http://schemas.microsoft.com/office/drawing/2014/chartex" xmlns:cx1="http://schemas.microsoft.com/office/drawing/2015/9/8/chartex" xmlns:cx2="http://schemas.microsoft.com/office/drawing/2015/10/21/chartex" xmlns:cx3="http://schemas.microsoft.com/office/drawing/2016/5/9/chartex" xmlns:cx4="http://schemas.microsoft.com/office/drawing/2016/5/10/chartex" xmlns:cx5="http://schemas.microsoft.com/office/drawing/2016/5/11/chartex" xmlns:cx6="http://schemas.microsoft.com/office/drawing/2016/5/12/chartex" xmlns:cx7="http://schemas.microsoft.com/office/drawing/2016/5/13/chartex" xmlns:cx8="http://schemas.microsoft.com/office/drawing/2016/5/14/chartex" xmlns:mc="http://schemas.openxmlformats.org/markup-compatibility/2006" xmlns:aink="http://schemas.microsoft.com/office/drawing/2016/ink" xmlns:am3d="http://schemas.microsoft.com/office/drawing/2017/model3d" xmlns:o="urn:schemas-microsoft-com:office:office" xmlns:oel="http://schemas.microsoft.com/office/2019/extlst" xmlns:r="http://schemas.openxmlformats.org/officeDocument/2006/relationships" xmlns:m="http://schemas.openxmlformats.org/officeDocument/2006/math" xmlns:v="urn:schemas-microsoft-com:vml" xmlns:wp14="http://schemas.microsoft.com/office/word/2010/wordprocessingDrawing" xmlns:wp="http://schemas.openxmlformats.org/drawingml/2006/wordprocessingDrawing" xmlns:w10="urn:schemas-microsoft-com:office:word" xmlns:w="http://schemas.openxmlformats.org/wordprocessingml/2006/main" xmlns:w14="http://schemas.microsoft.com/office/word/2010/wordml" xmlns:w15="http://schemas.microsoft.com/office/word/2012/wordml" xmlns:w16cex="http://schemas.microsoft.com/office/word/2018/wordml/cex" xmlns:w16cid="http://schemas.microsoft.com/office/word/2016/wordml/cid" xmlns:w16="http://schemas.microsoft.com/office/word/2018/wordml" xmlns:w16du="http://schemas.microsoft.com/office/word/2023/wordml/word16du" xmlns:w16sdtdh="http://schemas.microsoft.com/office/word/2020/wordml/sdtdatahash" xmlns:w16se="http://schemas.microsoft.com/office/word/2015/wordml/symex" xmlns:wpg="http://schemas.microsoft.com/office/word/2010/wordprocessingGroup" xmlns:wpi="http://schemas.microsoft.com/office/word/2010/wordprocessingInk" xmlns:wne="http://schemas.microsoft.com/office/word/2006/wordml" xmlns:wps="http://schemas.microsoft.com/office/word/2010/wordprocessingShape" mc:Ignorable="w14 w15 w16se w16cid w16 w16cex w16sdtdh wp14">
   <w:abstractNum w:abstractNumId="0" w15:restartNumberingAfterBreak="0">
     <w:nsid w:val="0FB258B8"/>
     <w:multiLevelType w:val="hybridMultilevel"/>

</xml_diff>